<commit_message>
finished the titanic competition - cleaned dir
</commit_message>
<xml_diff>
--- a/week-1/Week 1 Reflection.docx
+++ b/week-1/Week 1 Reflection.docx
@@ -11,6 +11,7 @@
           <w:szCs w:val="24"/>
         </w:rPr>
       </w:pPr>
+      <w:bookmarkStart w:id="0" w:name="_Hlk126920943"/>
       <w:r>
         <w:rPr>
           <w:rFonts w:ascii="Times New Roman" w:hAnsi="Times New Roman" w:cs="Times New Roman"/>
@@ -53,9 +54,18 @@
           <w:sz w:val="24"/>
           <w:szCs w:val="24"/>
         </w:rPr>
-        <w:t>3 Lessons and 1 Business Usecase</w:t>
-      </w:r>
-    </w:p>
+        <w:t xml:space="preserve">3 Lessons and 1 Business </w:t>
+      </w:r>
+      <w:r>
+        <w:rPr>
+          <w:rFonts w:ascii="Times New Roman" w:hAnsi="Times New Roman" w:cs="Times New Roman"/>
+          <w:sz w:val="24"/>
+          <w:szCs w:val="24"/>
+        </w:rPr>
+        <w:t>Use case</w:t>
+      </w:r>
+    </w:p>
+    <w:bookmarkEnd w:id="0"/>
     <w:p>
       <w:pPr>
         <w:spacing w:line="276" w:lineRule="auto"/>

</xml_diff>